<commit_message>
Termianda documentacion y comentarios en el codigo
</commit_message>
<xml_diff>
--- a/DOCUMENTACION/Documentación.docx
+++ b/DOCUMENTACION/Documentación.docx
@@ -641,6 +641,7 @@
           <w15:appearance w15:val="hidden"/>
           <w:text/>
         </w:sdtPr>
+        <w:sdtEndPr/>
         <w:sdtContent>
           <w:r>
             <w:t>Descripción de la página.</w:t>
@@ -681,15 +682,7 @@
     </w:p>
     <w:p>
       <w:r>
-        <w:t xml:space="preserve">La página web tiene una temática basada en el juego de rol de </w:t>
-      </w:r>
-      <w:proofErr w:type="spellStart"/>
-      <w:r>
-        <w:t>Dungeon&amp;Dragons</w:t>
-      </w:r>
-      <w:proofErr w:type="spellEnd"/>
-      <w:r>
-        <w:t>.</w:t>
+        <w:t>La página web tiene una temática basada en el juego de rol de Dungeon&amp;Dragons.</w:t>
       </w:r>
     </w:p>
     <w:p/>
@@ -713,21 +706,11 @@
         <w:t>he</w:t>
       </w:r>
       <w:r>
-        <w:t xml:space="preserve"> utilizado el </w:t>
-      </w:r>
-      <w:proofErr w:type="spellStart"/>
-      <w:r>
-        <w:t>framework</w:t>
-      </w:r>
-      <w:proofErr w:type="spellEnd"/>
-      <w:r>
-        <w:t xml:space="preserve"> de </w:t>
-      </w:r>
-      <w:proofErr w:type="spellStart"/>
-      <w:r>
-        <w:t>BootStrap</w:t>
-      </w:r>
-      <w:proofErr w:type="spellEnd"/>
+        <w:t xml:space="preserve"> utilizado el framework de </w:t>
+      </w:r>
+      <w:r>
+        <w:t>Bootstrap</w:t>
+      </w:r>
       <w:r>
         <w:t xml:space="preserve"> </w:t>
       </w:r>
@@ -747,11 +730,9 @@
       </w:r>
     </w:p>
     <w:p>
-      <w:proofErr w:type="spellStart"/>
-      <w:r>
-        <w:t>BootStrap</w:t>
-      </w:r>
-      <w:proofErr w:type="spellEnd"/>
+      <w:r>
+        <w:t>Bootstrap</w:t>
+      </w:r>
       <w:r>
         <w:t xml:space="preserve"> funciona mediante clase</w:t>
       </w:r>
@@ -764,15 +745,13 @@
     </w:p>
     <w:p>
       <w:r>
-        <w:t xml:space="preserve">Se repiten </w:t>
-      </w:r>
-      <w:proofErr w:type="gramStart"/>
-      <w:r>
-        <w:t>mucho clases</w:t>
-      </w:r>
-      <w:proofErr w:type="gramEnd"/>
-      <w:r>
-        <w:t xml:space="preserve"> </w:t>
+        <w:t>Se repiten much</w:t>
+      </w:r>
+      <w:r>
+        <w:t>as</w:t>
+      </w:r>
+      <w:r>
+        <w:t xml:space="preserve"> clases </w:t>
       </w:r>
       <w:r>
         <w:t>como:</w:t>
@@ -782,7 +761,7 @@
       <w:pPr>
         <w:pStyle w:val="Prrafodelista"/>
         <w:numPr>
-          <w:ilvl w:val="0"/>
+          <w:ilvl w:val="1"/>
           <w:numId w:val="2"/>
         </w:numPr>
       </w:pPr>
@@ -798,7 +777,7 @@
       <w:pPr>
         <w:pStyle w:val="Prrafodelista"/>
         <w:numPr>
-          <w:ilvl w:val="0"/>
+          <w:ilvl w:val="1"/>
           <w:numId w:val="2"/>
         </w:numPr>
       </w:pPr>
@@ -837,7 +816,7 @@
       <w:pPr>
         <w:pStyle w:val="Prrafodelista"/>
         <w:numPr>
-          <w:ilvl w:val="0"/>
+          <w:ilvl w:val="1"/>
           <w:numId w:val="2"/>
         </w:numPr>
       </w:pPr>
@@ -867,40 +846,15 @@
           <w:i/>
           <w:iCs/>
         </w:rPr>
-        <w:t>[</w:t>
-      </w:r>
-      <w:proofErr w:type="spellStart"/>
-      <w:r>
-        <w:rPr>
-          <w:i/>
-          <w:iCs/>
-        </w:rPr>
-        <w:t>xs-xxl</w:t>
-      </w:r>
-      <w:proofErr w:type="spellEnd"/>
-      <w:r>
-        <w:rPr>
-          <w:i/>
-          <w:iCs/>
-        </w:rPr>
-        <w:t>]</w:t>
-      </w:r>
-      <w:proofErr w:type="gramStart"/>
-      <w:r>
-        <w:rPr>
-          <w:i/>
-          <w:iCs/>
-        </w:rPr>
-        <w:t>-</w:t>
-      </w:r>
-      <w:r>
-        <w:rPr>
-          <w:i/>
-          <w:iCs/>
-        </w:rPr>
-        <w:t>[</w:t>
-      </w:r>
-      <w:proofErr w:type="gramEnd"/>
+        <w:t>[xs-xxl]</w:t>
+      </w:r>
+      <w:r>
+        <w:rPr>
+          <w:i/>
+          <w:iCs/>
+        </w:rPr>
+        <w:t>-[</w:t>
+      </w:r>
       <w:r>
         <w:rPr>
           <w:i/>
@@ -945,15 +899,7 @@
     <w:p/>
     <w:p>
       <w:r>
-        <w:t xml:space="preserve">También tenemos algún elemento adquirido de </w:t>
-      </w:r>
-      <w:proofErr w:type="spellStart"/>
-      <w:r>
-        <w:t>CodePen</w:t>
-      </w:r>
-      <w:proofErr w:type="spellEnd"/>
-      <w:r>
-        <w:t xml:space="preserve"> (</w:t>
+        <w:t>También tenemos algún elemento adquirido de CodePen (</w:t>
       </w:r>
       <w:hyperlink r:id="rId10" w:history="1">
         <w:r>
@@ -964,15 +910,7 @@
         </w:r>
       </w:hyperlink>
       <w:r>
-        <w:t xml:space="preserve">) con </w:t>
-      </w:r>
-      <w:proofErr w:type="spellStart"/>
-      <w:r>
-        <w:t>JavaScrip</w:t>
-      </w:r>
-      <w:proofErr w:type="spellEnd"/>
-      <w:r>
-        <w:t xml:space="preserve"> más complejo.</w:t>
+        <w:t>) con JavaScrip más complejo.</w:t>
       </w:r>
     </w:p>
     <w:p/>
@@ -981,7 +919,6 @@
         <w:t>A continuación, explicaré un poco mas en detalle cada uno de los elementos de cada una de las páginas.</w:t>
       </w:r>
     </w:p>
-    <w:p/>
     <w:p/>
     <w:p/>
     <w:p>
@@ -1008,15 +945,7 @@
         </w:numPr>
       </w:pPr>
       <w:r>
-        <w:t xml:space="preserve">El </w:t>
-      </w:r>
-      <w:proofErr w:type="gramStart"/>
-      <w:r>
-        <w:t>link</w:t>
-      </w:r>
-      <w:proofErr w:type="gramEnd"/>
-      <w:r>
-        <w:t xml:space="preserve"> con los elementos </w:t>
+        <w:t xml:space="preserve">El link con los elementos </w:t>
       </w:r>
       <w:r>
         <w:t>CSS de Bootstrap.</w:t>
@@ -1031,26 +960,10 @@
         </w:numPr>
       </w:pPr>
       <w:r>
-        <w:t xml:space="preserve">El </w:t>
-      </w:r>
-      <w:proofErr w:type="gramStart"/>
-      <w:r>
-        <w:t>link</w:t>
-      </w:r>
-      <w:proofErr w:type="gramEnd"/>
-      <w:r>
-        <w:t xml:space="preserve"> </w:t>
-      </w:r>
-      <w:r>
-        <w:t xml:space="preserve">con el </w:t>
-      </w:r>
-      <w:proofErr w:type="spellStart"/>
-      <w:r>
-        <w:t>Favicon</w:t>
-      </w:r>
-      <w:proofErr w:type="spellEnd"/>
-      <w:r>
-        <w:t xml:space="preserve"> para el explorador.</w:t>
+        <w:t xml:space="preserve">El link </w:t>
+      </w:r>
+      <w:r>
+        <w:t>con el Favicon para el explorador.</w:t>
       </w:r>
     </w:p>
     <w:p>
@@ -1074,15 +987,7 @@
         </w:numPr>
       </w:pPr>
       <w:r>
-        <w:t xml:space="preserve">El </w:t>
-      </w:r>
-      <w:proofErr w:type="gramStart"/>
-      <w:r>
-        <w:t>link</w:t>
-      </w:r>
-      <w:proofErr w:type="gramEnd"/>
-      <w:r>
-        <w:t xml:space="preserve"> con </w:t>
+        <w:t xml:space="preserve">El link con </w:t>
       </w:r>
       <w:r>
         <w:t>los estilos del menú desplegable.</w:t>
@@ -1097,21 +1002,17 @@
         </w:numPr>
       </w:pPr>
       <w:r>
-        <w:t xml:space="preserve">El </w:t>
-      </w:r>
-      <w:proofErr w:type="gramStart"/>
-      <w:r>
-        <w:t>link</w:t>
-      </w:r>
-      <w:proofErr w:type="gramEnd"/>
-      <w:r>
-        <w:t xml:space="preserve"> con los estilos del </w:t>
-      </w:r>
-      <w:proofErr w:type="spellStart"/>
-      <w:r>
+        <w:t xml:space="preserve">El link con los estilos del </w:t>
+      </w:r>
+      <w:r>
+        <w:rPr>
+          <w:b/>
+          <w:bCs/>
+          <w:i/>
+          <w:iCs/>
+        </w:rPr>
         <w:t>footer</w:t>
       </w:r>
-      <w:proofErr w:type="spellEnd"/>
       <w:r>
         <w:t xml:space="preserve"> y algunas etiquetas comunes para to</w:t>
       </w:r>
@@ -1139,21 +1040,17 @@
       <w:r>
         <w:t xml:space="preserve">Al final del </w:t>
       </w:r>
-      <w:proofErr w:type="spellStart"/>
-      <w:r>
+      <w:r>
+        <w:rPr>
+          <w:b/>
+          <w:bCs/>
+          <w:i/>
+          <w:iCs/>
+        </w:rPr>
         <w:t>body</w:t>
       </w:r>
-      <w:proofErr w:type="spellEnd"/>
-      <w:r>
-        <w:t xml:space="preserve"> tenemos </w:t>
-      </w:r>
-      <w:proofErr w:type="gramStart"/>
-      <w:r>
-        <w:t>los script</w:t>
-      </w:r>
-      <w:proofErr w:type="gramEnd"/>
-      <w:r>
-        <w:t xml:space="preserve"> de Bootstrap</w:t>
+      <w:r>
+        <w:t xml:space="preserve"> tenemos los script de Bootstrap</w:t>
       </w:r>
       <w:r>
         <w:t>.</w:t>
@@ -1175,33 +1072,43 @@
       </w:r>
     </w:p>
     <w:p>
+      <w:pPr>
+        <w:ind w:left="720"/>
+      </w:pPr>
       <w:r>
         <w:t xml:space="preserve">Esta realizado mediante </w:t>
       </w:r>
       <w:r>
         <w:t xml:space="preserve">bootstrap. Tiene </w:t>
       </w:r>
-      <w:proofErr w:type="spellStart"/>
-      <w:r>
+      <w:r>
+        <w:rPr>
+          <w:i/>
+          <w:iCs/>
+        </w:rPr>
         <w:t>scrips</w:t>
       </w:r>
-      <w:proofErr w:type="spellEnd"/>
       <w:r>
         <w:t xml:space="preserve"> p</w:t>
       </w:r>
       <w:r>
         <w:t xml:space="preserve">ropios para hacer los </w:t>
       </w:r>
-      <w:proofErr w:type="spellStart"/>
-      <w:r>
+      <w:r>
+        <w:rPr>
+          <w:i/>
+          <w:iCs/>
+        </w:rPr>
         <w:t>dropdown</w:t>
       </w:r>
-      <w:proofErr w:type="spellEnd"/>
       <w:r>
         <w:t xml:space="preserve"> menú.</w:t>
       </w:r>
     </w:p>
     <w:p>
+      <w:pPr>
+        <w:ind w:firstLine="720"/>
+      </w:pPr>
       <w:r>
         <w:t>Clases usadas:</w:t>
       </w:r>
@@ -1214,35 +1121,18 @@
           <w:numId w:val="2"/>
         </w:numPr>
       </w:pPr>
-      <w:proofErr w:type="spellStart"/>
-      <w:r>
-        <w:rPr>
-          <w:i/>
-          <w:iCs/>
-        </w:rPr>
-        <w:t>Sticky</w:t>
-      </w:r>
-      <w:proofErr w:type="spellEnd"/>
-      <w:r>
-        <w:rPr>
-          <w:i/>
-          <w:iCs/>
-        </w:rPr>
-        <w:t xml:space="preserve">-top: </w:t>
+      <w:r>
+        <w:rPr>
+          <w:i/>
+          <w:iCs/>
+        </w:rPr>
+        <w:t xml:space="preserve">Sticky-top: </w:t>
       </w:r>
       <w:r>
         <w:t xml:space="preserve">El </w:t>
       </w:r>
       <w:r>
-        <w:t xml:space="preserve">menú desplegable se posicione como pegajoso en la parte superior de la pantalla al hacer </w:t>
-      </w:r>
-      <w:proofErr w:type="spellStart"/>
-      <w:r>
-        <w:t>scroll</w:t>
-      </w:r>
-      <w:proofErr w:type="spellEnd"/>
-      <w:r>
-        <w:t>.</w:t>
+        <w:t>menú desplegable se posicione como pegajoso en la parte superior de la pantalla al hacer scroll.</w:t>
       </w:r>
     </w:p>
     <w:p>
@@ -1253,7 +1143,6 @@
           <w:numId w:val="2"/>
         </w:numPr>
       </w:pPr>
-      <w:proofErr w:type="spellStart"/>
       <w:r>
         <w:rPr>
           <w:i/>
@@ -1268,23 +1157,29 @@
         </w:rPr>
         <w:t>bar</w:t>
       </w:r>
-      <w:proofErr w:type="spellEnd"/>
       <w:r>
         <w:t>:</w:t>
       </w:r>
       <w:r>
         <w:t xml:space="preserve"> El </w:t>
       </w:r>
-      <w:proofErr w:type="spellStart"/>
-      <w:r>
+      <w:r>
+        <w:rPr>
+          <w:b/>
+          <w:bCs/>
+          <w:i/>
+          <w:iCs/>
+        </w:rPr>
         <w:t>div</w:t>
       </w:r>
-      <w:proofErr w:type="spellEnd"/>
       <w:r>
         <w:t xml:space="preserve"> que tiene esta etique</w:t>
       </w:r>
       <w:r>
         <w:t>ta se define como desplegable</w:t>
+      </w:r>
+      <w:r>
+        <w:t>.</w:t>
       </w:r>
     </w:p>
     <w:p>
@@ -1295,7 +1190,6 @@
           <w:numId w:val="2"/>
         </w:numPr>
       </w:pPr>
-      <w:proofErr w:type="spellStart"/>
       <w:r>
         <w:rPr>
           <w:i/>
@@ -1310,30 +1204,17 @@
         <w:t>expand-</w:t>
       </w:r>
       <w:r>
-        <w:t>md</w:t>
-      </w:r>
-      <w:proofErr w:type="spellEnd"/>
-      <w:r>
-        <w:t xml:space="preserve">: Para hacerse responsive el menú se expande al </w:t>
+        <w:t xml:space="preserve">md: Para hacerse responsive el menú se expande al </w:t>
       </w:r>
       <w:r>
         <w:t xml:space="preserve">llegar a los pixeles establecidos por el </w:t>
       </w:r>
-      <w:proofErr w:type="spellStart"/>
-      <w:r>
-        <w:rPr>
-          <w:i/>
-          <w:iCs/>
-        </w:rPr>
-        <w:t>md</w:t>
-      </w:r>
-      <w:proofErr w:type="spellEnd"/>
-      <w:r>
-        <w:rPr>
-          <w:i/>
-          <w:iCs/>
-        </w:rPr>
-        <w:t>.</w:t>
+      <w:r>
+        <w:rPr>
+          <w:i/>
+          <w:iCs/>
+        </w:rPr>
+        <w:t>md.</w:t>
       </w:r>
     </w:p>
     <w:p>
@@ -1344,31 +1225,13 @@
           <w:numId w:val="2"/>
         </w:numPr>
       </w:pPr>
-      <w:proofErr w:type="spellStart"/>
-      <w:r>
-        <w:rPr>
-          <w:i/>
-          <w:iCs/>
-        </w:rPr>
-        <w:t>Navbar-secondary</w:t>
-      </w:r>
-      <w:proofErr w:type="spellEnd"/>
-      <w:r>
-        <w:rPr>
-          <w:i/>
-          <w:iCs/>
-        </w:rPr>
-        <w:t xml:space="preserve"> y </w:t>
-      </w:r>
-      <w:proofErr w:type="spellStart"/>
-      <w:r>
-        <w:rPr>
-          <w:i/>
-          <w:iCs/>
-        </w:rPr>
-        <w:t>bg-secondary</w:t>
-      </w:r>
-      <w:proofErr w:type="spellEnd"/>
+      <w:r>
+        <w:rPr>
+          <w:i/>
+          <w:iCs/>
+        </w:rPr>
+        <w:t>Navbar-secondary y bg-secondary</w:t>
+      </w:r>
       <w:r>
         <w:rPr>
           <w:i/>
@@ -1430,7 +1293,6 @@
           <w:numId w:val="2"/>
         </w:numPr>
       </w:pPr>
-      <w:proofErr w:type="spellStart"/>
       <w:r>
         <w:rPr>
           <w:i/>
@@ -1439,30 +1301,10 @@
         <w:t>Navbar-</w:t>
       </w:r>
       <w:r>
-        <w:t>brand</w:t>
-      </w:r>
-      <w:proofErr w:type="spellEnd"/>
-      <w:r>
-        <w:t>: E</w:t>
-      </w:r>
-      <w:r>
-        <w:t xml:space="preserve">stable el logo o marca en el menú desplegable. Yo en mi caso puse el logo de la </w:t>
-      </w:r>
-      <w:proofErr w:type="spellStart"/>
-      <w:r>
-        <w:t>Xup</w:t>
-      </w:r>
-      <w:proofErr w:type="spellEnd"/>
-      <w:r>
-        <w:t xml:space="preserve"> </w:t>
-      </w:r>
-      <w:proofErr w:type="spellStart"/>
-      <w:r>
-        <w:t>Ypand</w:t>
-      </w:r>
-      <w:proofErr w:type="spellEnd"/>
-      <w:r>
-        <w:t>.</w:t>
+        <w:t>brand: E</w:t>
+      </w:r>
+      <w:r>
+        <w:t>stable el logo o marca en el menú desplegable. Yo en mi caso puse el logo de la Xup Ypand.</w:t>
       </w:r>
     </w:p>
     <w:p>
@@ -1477,7 +1319,6 @@
           <w:iCs/>
         </w:rPr>
       </w:pPr>
-      <w:proofErr w:type="spellStart"/>
       <w:r>
         <w:rPr>
           <w:i/>
@@ -1492,7 +1333,6 @@
         </w:rPr>
         <w:t>ggler</w:t>
       </w:r>
-      <w:proofErr w:type="spellEnd"/>
       <w:r>
         <w:rPr>
           <w:i/>
@@ -1527,41 +1367,14 @@
           <w:i/>
           <w:iCs/>
         </w:rPr>
-        <w:t>Data-bs-</w:t>
-      </w:r>
-      <w:proofErr w:type="spellStart"/>
-      <w:r>
-        <w:rPr>
-          <w:i/>
-          <w:iCs/>
-        </w:rPr>
-        <w:t>toggle</w:t>
-      </w:r>
-      <w:proofErr w:type="spellEnd"/>
-      <w:proofErr w:type="gramStart"/>
-      <w:r>
-        <w:rPr>
-          <w:i/>
-          <w:iCs/>
-        </w:rPr>
-        <w:t>=”</w:t>
-      </w:r>
-      <w:proofErr w:type="spellStart"/>
-      <w:r>
-        <w:rPr>
-          <w:i/>
-          <w:iCs/>
-        </w:rPr>
-        <w:t>collapse</w:t>
-      </w:r>
-      <w:proofErr w:type="spellEnd"/>
-      <w:proofErr w:type="gramEnd"/>
-      <w:r>
-        <w:rPr>
-          <w:i/>
-          <w:iCs/>
-        </w:rPr>
-        <w:t xml:space="preserve">”: </w:t>
+        <w:t>Data-bs-toggle</w:t>
+      </w:r>
+      <w:r>
+        <w:rPr>
+          <w:i/>
+          <w:iCs/>
+        </w:rPr>
+        <w:t xml:space="preserve">=”collapse”: </w:t>
       </w:r>
       <w:r>
         <w:t>Asigna la acción que realizará el botón, en este caso colapsar el menú.</w:t>
@@ -1584,33 +1397,8 @@
           <w:i/>
           <w:iCs/>
         </w:rPr>
-        <w:t>Data-</w:t>
-      </w:r>
-      <w:proofErr w:type="spellStart"/>
-      <w:r>
-        <w:rPr>
-          <w:i/>
-          <w:iCs/>
-        </w:rPr>
-        <w:t>bd</w:t>
-      </w:r>
-      <w:proofErr w:type="spellEnd"/>
-      <w:r>
-        <w:rPr>
-          <w:i/>
-          <w:iCs/>
-        </w:rPr>
-        <w:t>-</w:t>
-      </w:r>
-      <w:proofErr w:type="gramStart"/>
-      <w:r>
-        <w:rPr>
-          <w:i/>
-          <w:iCs/>
-        </w:rPr>
-        <w:t>target</w:t>
-      </w:r>
-      <w:proofErr w:type="gramEnd"/>
+        <w:t>Data-bd-target</w:t>
+      </w:r>
       <w:r>
         <w:rPr>
           <w:i/>
@@ -1632,15 +1420,61 @@
     <w:p>
       <w:pPr>
         <w:pStyle w:val="Prrafodelista"/>
+        <w:ind w:left="2340"/>
+        <w:rPr>
+          <w:i/>
+          <w:iCs/>
+        </w:rPr>
+      </w:pPr>
+    </w:p>
+    <w:p>
+      <w:pPr>
+        <w:pStyle w:val="Ttulo4"/>
         <w:numPr>
-          <w:ilvl w:val="2"/>
+          <w:ilvl w:val="1"/>
           <w:numId w:val="2"/>
         </w:numPr>
-        <w:rPr>
-          <w:i/>
-          <w:iCs/>
-        </w:rPr>
-      </w:pPr>
+      </w:pPr>
+      <w:r>
+        <w:t>footer:</w:t>
+      </w:r>
+    </w:p>
+    <w:p>
+      <w:pPr>
+        <w:ind w:left="720"/>
+      </w:pPr>
+      <w:r>
+        <w:t>Tenemos un pie de pagina en el que están las redes sociales</w:t>
+      </w:r>
+      <w:r>
+        <w:t xml:space="preserve"> e información variada. </w:t>
+      </w:r>
+      <w:r>
+        <w:t>Al igual que en el resto de los elemento</w:t>
+      </w:r>
+      <w:r>
+        <w:t>s</w:t>
+      </w:r>
+      <w:r>
+        <w:t xml:space="preserve"> aparecen las clases de Bootstrap para que sea responsive a los distintos tamaños de pantalla.</w:t>
+      </w:r>
+    </w:p>
+    <w:p>
+      <w:pPr>
+        <w:ind w:left="720"/>
+      </w:pPr>
+      <w:r>
+        <w:t>Alguno</w:t>
+      </w:r>
+      <w:r>
+        <w:t>s</w:t>
+      </w:r>
+      <w:r>
+        <w:t xml:space="preserve"> de los iconos son </w:t>
+      </w:r>
+      <w:r>
+        <w:t>imágenes vectoriales que se incluyen en Bootstrap tambien.</w:t>
+      </w:r>
     </w:p>
     <w:p>
       <w:pPr>
@@ -1663,7 +1497,19 @@
         <w:rPr>
           <w:rFonts w:eastAsiaTheme="minorHAnsi"/>
         </w:rPr>
-        <w:t>HOME:</w:t>
+        <w:t>index</w:t>
+      </w:r>
+      <w:r>
+        <w:rPr>
+          <w:rFonts w:eastAsiaTheme="minorHAnsi"/>
+        </w:rPr>
+        <w:t>.html</w:t>
+      </w:r>
+      <w:r>
+        <w:rPr>
+          <w:rFonts w:eastAsiaTheme="minorHAnsi"/>
+        </w:rPr>
+        <w:t>:</w:t>
       </w:r>
     </w:p>
     <w:p>
@@ -1674,7 +1520,16 @@
         <w:t>página</w:t>
       </w:r>
       <w:r>
-        <w:t xml:space="preserve"> home</w:t>
+        <w:t xml:space="preserve"> </w:t>
+      </w:r>
+      <w:r>
+        <w:rPr>
+          <w:b/>
+          <w:bCs/>
+          <w:i/>
+          <w:iCs/>
+        </w:rPr>
+        <w:t>index.html</w:t>
       </w:r>
       <w:r>
         <w:t xml:space="preserve"> tenemos los estilos </w:t>
@@ -1689,96 +1544,1133 @@
         <w:t xml:space="preserve"> de ella y los elementos comunes</w:t>
       </w:r>
       <w:r>
+        <w:t>. Al final d</w:t>
+      </w:r>
+      <w:r>
+        <w:t xml:space="preserve">el </w:t>
+      </w:r>
+      <w:r>
+        <w:rPr>
+          <w:b/>
+          <w:bCs/>
+          <w:i/>
+          <w:iCs/>
+        </w:rPr>
+        <w:t>body</w:t>
+      </w:r>
+      <w:r>
+        <w:t xml:space="preserve"> tenemos scrips de </w:t>
+      </w:r>
+      <w:r>
+        <w:t>Bootstrap</w:t>
+      </w:r>
+      <w:r>
+        <w:t xml:space="preserve"> </w:t>
+      </w:r>
+      <w:r>
+        <w:t>y los propios de la página.</w:t>
+      </w:r>
+    </w:p>
+    <w:p/>
+    <w:p>
+      <w:r>
+        <w:t>En el t</w:t>
+      </w:r>
+      <w:r>
+        <w:t>í</w:t>
+      </w:r>
+      <w:r>
+        <w:t>tulo</w:t>
+      </w:r>
+      <w:r>
+        <w:t xml:space="preserve"> tenemos la clase </w:t>
+      </w:r>
+      <w:r>
+        <w:rPr>
+          <w:i/>
+          <w:iCs/>
+        </w:rPr>
+        <w:t xml:space="preserve">“row” </w:t>
+      </w:r>
+      <w:r>
+        <w:t>que es de Bootstrap para identificarlo como una sola fila y la clase “</w:t>
+      </w:r>
+      <w:r>
+        <w:rPr>
+          <w:i/>
+          <w:iCs/>
+        </w:rPr>
+        <w:t>justif</w:t>
+      </w:r>
+      <w:r>
+        <w:rPr>
+          <w:i/>
+          <w:iCs/>
+        </w:rPr>
+        <w:t>y-content-md-center</w:t>
+      </w:r>
+      <w:r>
+        <w:t>”</w:t>
+      </w:r>
+      <w:r>
+        <w:t xml:space="preserve"> centra y justifica el contenido en función al </w:t>
+      </w:r>
+      <w:r>
+        <w:t>contenedor que lo contiene.</w:t>
+      </w:r>
+    </w:p>
+    <w:p/>
+    <w:p>
+      <w:r>
+        <w:t>T</w:t>
+      </w:r>
+      <w:r>
+        <w:t>enemos</w:t>
+      </w:r>
+      <w:r>
+        <w:t xml:space="preserve"> un carrusel de imágenes. </w:t>
+      </w:r>
+      <w:r>
+        <w:t xml:space="preserve">Este carrusel lo </w:t>
+      </w:r>
+      <w:r>
+        <w:t xml:space="preserve">cogí de </w:t>
+      </w:r>
+      <w:r>
+        <w:t>CodePen.</w:t>
+      </w:r>
+      <w:r>
+        <w:t xml:space="preserve"> En el </w:t>
+      </w:r>
+      <w:r>
+        <w:t xml:space="preserve">archivo de </w:t>
+      </w:r>
+      <w:r>
+        <w:t>JavaScript</w:t>
+      </w:r>
+      <w:r>
+        <w:t xml:space="preserve"> </w:t>
+      </w:r>
+      <w:r>
+        <w:rPr>
+          <w:b/>
+          <w:bCs/>
+          <w:i/>
+          <w:iCs/>
+        </w:rPr>
+        <w:t>home.js</w:t>
+      </w:r>
+      <w:r>
+        <w:t xml:space="preserve"> explico el código.</w:t>
+      </w:r>
+      <w:r>
+        <w:t xml:space="preserve"> </w:t>
+      </w:r>
+    </w:p>
+    <w:p>
+      <w:r>
+        <w:t>Dentro del archivo CSS</w:t>
+      </w:r>
+      <w:r>
+        <w:t xml:space="preserve"> </w:t>
+      </w:r>
+      <w:r>
+        <w:t>modifiqué</w:t>
+      </w:r>
+      <w:r>
+        <w:t xml:space="preserve"> los atributos que nece</w:t>
+      </w:r>
+      <w:r>
+        <w:t>sité para darle el formato deseado</w:t>
+      </w:r>
+      <w:r>
+        <w:t xml:space="preserve">. </w:t>
+      </w:r>
+    </w:p>
+    <w:p/>
+    <w:p>
+      <w:r>
+        <w:t xml:space="preserve">En el siguiente apartado de la </w:t>
+      </w:r>
+      <w:r>
+        <w:t>página</w:t>
+      </w:r>
+      <w:r>
+        <w:t xml:space="preserve"> </w:t>
+      </w:r>
+      <w:r>
+        <w:rPr>
+          <w:b/>
+          <w:bCs/>
+          <w:i/>
+          <w:iCs/>
+        </w:rPr>
+        <w:t>index.html</w:t>
+      </w:r>
+      <w:r>
+        <w:rPr>
+          <w:i/>
+          <w:iCs/>
+        </w:rPr>
+        <w:t xml:space="preserve"> </w:t>
+      </w:r>
+      <w:r>
+        <w:t xml:space="preserve">tenemos algunos archivos multimedia. Tenemos en la etiqueta </w:t>
+      </w:r>
+      <w:r>
+        <w:rPr>
+          <w:b/>
+          <w:bCs/>
+          <w:i/>
+          <w:iCs/>
+        </w:rPr>
+        <w:t>audio</w:t>
+      </w:r>
+      <w:r>
+        <w:t xml:space="preserve"> diferentes </w:t>
+      </w:r>
+      <w:r>
+        <w:t>archivos de sonido que podemos usar durante la partida según</w:t>
+      </w:r>
+      <w:r>
+        <w:t xml:space="preserve"> el momento o las necesidades que tengamos. Tambien se añadió el </w:t>
+      </w:r>
+      <w:r>
+        <w:t>tráiler</w:t>
+      </w:r>
+      <w:r>
+        <w:t xml:space="preserve"> de la película en un </w:t>
+      </w:r>
+      <w:r>
+        <w:rPr>
+          <w:b/>
+          <w:bCs/>
+          <w:i/>
+          <w:iCs/>
+        </w:rPr>
+        <w:t>iframe</w:t>
+      </w:r>
+      <w:r>
         <w:t>.</w:t>
       </w:r>
     </w:p>
+    <w:p>
+      <w:r>
+        <w:t xml:space="preserve">Esta maquetado de la misma manera con </w:t>
+      </w:r>
+      <w:r>
+        <w:t>Bootstrap</w:t>
+      </w:r>
+      <w:r>
+        <w:t>.</w:t>
+      </w:r>
+    </w:p>
     <w:p/>
-    <w:p>
-      <w:r>
-        <w:t>En el t</w:t>
-      </w:r>
-      <w:r>
-        <w:t>í</w:t>
-      </w:r>
-      <w:r>
-        <w:t>tulo</w:t>
-      </w:r>
-      <w:r>
-        <w:t xml:space="preserve"> tenemos la clase </w:t>
-      </w:r>
-      <w:r>
-        <w:rPr>
-          <w:i/>
-          <w:iCs/>
-        </w:rPr>
-        <w:t xml:space="preserve">“row” </w:t>
-      </w:r>
-      <w:r>
-        <w:t>que es de Bootstrap para identificarlo como una sola fila y la clase “</w:t>
+    <w:p/>
+    <w:p/>
+    <w:p/>
+    <w:p/>
+    <w:p/>
+    <w:p/>
+    <w:p/>
+    <w:p/>
+    <w:p>
+      <w:pPr>
+        <w:pStyle w:val="Ttulo4"/>
+        <w:numPr>
+          <w:ilvl w:val="0"/>
+          <w:numId w:val="2"/>
+        </w:numPr>
+      </w:pPr>
+      <w:r>
+        <w:t xml:space="preserve">pagina </w:t>
+      </w:r>
+      <w:r>
+        <w:t>personajes.html</w:t>
+      </w:r>
+    </w:p>
+    <w:p>
+      <w:r>
+        <w:t xml:space="preserve">En el head </w:t>
+      </w:r>
+      <w:r>
+        <w:t>tenemos las hojas de estilo propias de la pagina y de los elemento</w:t>
+      </w:r>
+      <w:r>
+        <w:t>s</w:t>
+      </w:r>
+      <w:r>
+        <w:t xml:space="preserve"> comunes</w:t>
+      </w:r>
+      <w:r>
+        <w:t xml:space="preserve"> y al final del body los scrips de bootstrap y de la </w:t>
+      </w:r>
+      <w:r>
+        <w:t>página</w:t>
+      </w:r>
+      <w:r>
+        <w:t xml:space="preserve">. </w:t>
+      </w:r>
+    </w:p>
+    <w:p/>
+    <w:p>
+      <w:r>
+        <w:t xml:space="preserve">El </w:t>
+      </w:r>
+      <w:r>
+        <w:rPr>
+          <w:b/>
+          <w:bCs/>
+          <w:i/>
+          <w:iCs/>
+        </w:rPr>
+        <w:t xml:space="preserve">nav </w:t>
+      </w:r>
+      <w:r>
+        <w:t xml:space="preserve">y el </w:t>
+      </w:r>
+      <w:r>
+        <w:rPr>
+          <w:b/>
+          <w:bCs/>
+          <w:i/>
+          <w:iCs/>
+        </w:rPr>
+        <w:t>footer</w:t>
+      </w:r>
+      <w:r>
+        <w:t xml:space="preserve"> son igual al resto.</w:t>
+      </w:r>
+      <w:r>
+        <w:t xml:space="preserve"> En esta página lo que más destaca a parte de la maquetación responsiva con </w:t>
+      </w:r>
+      <w:r>
+        <w:t>Bootstrap</w:t>
+      </w:r>
+      <w:r>
+        <w:t xml:space="preserve"> es que para cada una de las imágenes tenemos un </w:t>
+      </w:r>
+      <w:r>
+        <w:rPr>
+          <w:b/>
+          <w:bCs/>
+          <w:i/>
+          <w:iCs/>
+        </w:rPr>
+        <w:t>div</w:t>
+      </w:r>
+      <w:r>
+        <w:t xml:space="preserve"> con la id </w:t>
+      </w:r>
+      <w:r>
+        <w:rPr>
+          <w:i/>
+          <w:iCs/>
+        </w:rPr>
+        <w:t>#ventanaemergente</w:t>
+      </w:r>
+      <w:r>
+        <w:rPr>
+          <w:i/>
+          <w:iCs/>
+        </w:rPr>
+        <w:t>[2-7]</w:t>
+      </w:r>
+      <w:r>
+        <w:rPr>
+          <w:i/>
+          <w:iCs/>
+        </w:rPr>
+        <w:t xml:space="preserve"> </w:t>
+      </w:r>
+      <w:r>
+        <w:t xml:space="preserve">que tiene el atributo </w:t>
+      </w:r>
+      <w:r>
+        <w:rPr>
+          <w:b/>
+          <w:bCs/>
+          <w:i/>
+          <w:iCs/>
+        </w:rPr>
+        <w:t xml:space="preserve">display </w:t>
+      </w:r>
+      <w:r>
+        <w:rPr>
+          <w:b/>
+          <w:bCs/>
+          <w:i/>
+          <w:iCs/>
+        </w:rPr>
+        <w:t>hidden</w:t>
+      </w:r>
+      <w:r>
+        <w:rPr>
+          <w:i/>
+          <w:iCs/>
+        </w:rPr>
+        <w:t xml:space="preserve"> </w:t>
+      </w:r>
+      <w:r>
+        <w:t>y mediante JavaScript</w:t>
+      </w:r>
+      <w:r>
+        <w:t xml:space="preserve"> </w:t>
+      </w:r>
+      <w:r>
+        <w:t>al hacer clic se lo cambiamos a</w:t>
+      </w:r>
+      <w:r>
+        <w:t xml:space="preserve"> </w:t>
+      </w:r>
+      <w:r>
+        <w:rPr>
+          <w:b/>
+          <w:bCs/>
+          <w:i/>
+          <w:iCs/>
+        </w:rPr>
+        <w:t>block</w:t>
+      </w:r>
+      <w:r>
+        <w:t xml:space="preserve"> para que se muestre. En el archivo</w:t>
+      </w:r>
+      <w:r>
+        <w:t xml:space="preserve"> </w:t>
+      </w:r>
+      <w:r>
+        <w:rPr>
+          <w:b/>
+          <w:bCs/>
+          <w:i/>
+          <w:iCs/>
+        </w:rPr>
+        <w:t>personajes.js</w:t>
+      </w:r>
+      <w:r>
+        <w:t xml:space="preserve"> explico el código utilizado.</w:t>
+      </w:r>
+      <w:r>
+        <w:t xml:space="preserve"> </w:t>
+      </w:r>
+    </w:p>
+    <w:p/>
+    <w:p>
+      <w:pPr>
+        <w:rPr>
+          <w:i/>
+          <w:iCs/>
+        </w:rPr>
+      </w:pPr>
+      <w:r>
+        <w:t xml:space="preserve">Esta ventana emergente </w:t>
+      </w:r>
+      <w:r>
+        <w:t xml:space="preserve">se activa mediante el atributo </w:t>
+      </w:r>
+      <w:r>
+        <w:rPr>
+          <w:b/>
+          <w:bCs/>
+          <w:i/>
+          <w:iCs/>
+        </w:rPr>
+        <w:t>onclick</w:t>
+      </w:r>
+      <w:r>
+        <w:t xml:space="preserve"> dentro de la </w:t>
+      </w:r>
+      <w:r>
+        <w:rPr>
+          <w:b/>
+          <w:bCs/>
+          <w:i/>
+          <w:iCs/>
+        </w:rPr>
+        <w:t>a</w:t>
+      </w:r>
+      <w:r>
+        <w:t xml:space="preserve"> que contienes la </w:t>
+      </w:r>
+      <w:r>
+        <w:rPr>
+          <w:b/>
+          <w:bCs/>
+          <w:i/>
+          <w:iCs/>
+        </w:rPr>
+        <w:t>img</w:t>
+      </w:r>
+      <w:r>
+        <w:t xml:space="preserve"> que llama a la función mostrarVentana() que corresponda</w:t>
+      </w:r>
+      <w:r>
+        <w:t xml:space="preserve">. También cuenta con </w:t>
+      </w:r>
+      <w:r>
+        <w:t xml:space="preserve">un icono vectorial de </w:t>
+      </w:r>
+      <w:r>
+        <w:t>Bootstrap</w:t>
+      </w:r>
+      <w:r>
+        <w:t xml:space="preserve"> que tiene el atributo </w:t>
+      </w:r>
+      <w:r>
+        <w:rPr>
+          <w:b/>
+          <w:bCs/>
+          <w:i/>
+          <w:iCs/>
+        </w:rPr>
+        <w:t>onclick</w:t>
+      </w:r>
+      <w:r>
+        <w:t xml:space="preserve"> de nuevo, pero esta vez llama a la función de </w:t>
+      </w:r>
+      <w:r>
+        <w:rPr>
+          <w:i/>
+          <w:iCs/>
+        </w:rPr>
+        <w:t>cerrarVentana()</w:t>
+      </w:r>
+      <w:r>
+        <w:rPr>
+          <w:i/>
+          <w:iCs/>
+        </w:rPr>
+        <w:t xml:space="preserve"> que corresponda.</w:t>
+      </w:r>
+    </w:p>
+    <w:p/>
+    <w:p>
+      <w:pPr>
+        <w:pStyle w:val="Ttulo4"/>
+        <w:numPr>
+          <w:ilvl w:val="0"/>
+          <w:numId w:val="2"/>
+        </w:numPr>
+      </w:pPr>
+      <w:r>
+        <w:t>pagina jefes.html</w:t>
+      </w:r>
+    </w:p>
+    <w:p>
+      <w:r>
+        <w:t>En la parte del head tenemos de nuevo las hojas comunes y la propias</w:t>
+      </w:r>
+      <w:r>
+        <w:t xml:space="preserve">, al igual que el </w:t>
+      </w:r>
+      <w:r>
+        <w:rPr>
+          <w:b/>
+          <w:bCs/>
+          <w:i/>
+          <w:iCs/>
+        </w:rPr>
+        <w:t>nav</w:t>
+      </w:r>
+      <w:r>
+        <w:t xml:space="preserve"> y el </w:t>
+      </w:r>
+      <w:r>
+        <w:rPr>
+          <w:b/>
+          <w:bCs/>
+          <w:i/>
+          <w:iCs/>
+        </w:rPr>
+        <w:t>footer</w:t>
+      </w:r>
+      <w:r>
+        <w:rPr>
+          <w:b/>
+          <w:bCs/>
+          <w:i/>
+          <w:iCs/>
+        </w:rPr>
+        <w:t xml:space="preserve"> </w:t>
+      </w:r>
+      <w:r>
+        <w:t>que son comunes</w:t>
+      </w:r>
+      <w:r>
+        <w:t xml:space="preserve"> y al final del body los </w:t>
+      </w:r>
+      <w:r>
+        <w:t>scrips</w:t>
+      </w:r>
+      <w:r>
+        <w:t xml:space="preserve"> de Bootstrap</w:t>
+      </w:r>
+      <w:r>
+        <w:t>.</w:t>
+      </w:r>
+    </w:p>
+    <w:p/>
+    <w:p>
+      <w:r>
+        <w:t xml:space="preserve">En esta pagina tenemos los jefes que hemos derrotado en la </w:t>
+      </w:r>
+      <w:r>
+        <w:t>campaña. La pagina esta de nuevo maquetada con Bootstrap</w:t>
+      </w:r>
+      <w:r>
+        <w:t xml:space="preserve">, pero añadimos un elemento nuevo que se llama </w:t>
+      </w:r>
+      <w:r>
+        <w:rPr>
+          <w:b/>
+          <w:bCs/>
+          <w:i/>
+          <w:iCs/>
+        </w:rPr>
+        <w:t>modal.</w:t>
+      </w:r>
+      <w:r>
+        <w:t xml:space="preserve"> Estos consisten en una ventana emergente que resalta sobre el resto y sombreando el back</w:t>
+      </w:r>
+      <w:r>
+        <w:t xml:space="preserve">ground de la </w:t>
       </w:r>
       <w:proofErr w:type="spellStart"/>
       <w:r>
-        <w:rPr>
-          <w:i/>
-          <w:iCs/>
-        </w:rPr>
-        <w:t>justif</w:t>
-      </w:r>
-      <w:r>
-        <w:rPr>
-          <w:i/>
-          <w:iCs/>
-        </w:rPr>
-        <w:t>y</w:t>
+        <w:t>pagina</w:t>
       </w:r>
       <w:proofErr w:type="spellEnd"/>
       <w:r>
-        <w:rPr>
-          <w:i/>
-          <w:iCs/>
-        </w:rPr>
-        <w:t>-</w:t>
-      </w:r>
-      <w:proofErr w:type="spellStart"/>
-      <w:r>
-        <w:rPr>
-          <w:i/>
-          <w:iCs/>
-        </w:rPr>
-        <w:t>content</w:t>
-      </w:r>
-      <w:proofErr w:type="spellEnd"/>
-      <w:r>
-        <w:rPr>
-          <w:i/>
-          <w:iCs/>
-        </w:rPr>
-        <w:t>-</w:t>
-      </w:r>
-      <w:proofErr w:type="spellStart"/>
-      <w:r>
-        <w:rPr>
-          <w:i/>
-          <w:iCs/>
-        </w:rPr>
-        <w:t>md</w:t>
-      </w:r>
-      <w:proofErr w:type="spellEnd"/>
-      <w:r>
-        <w:rPr>
-          <w:i/>
-          <w:iCs/>
-        </w:rPr>
-        <w:t>-center</w:t>
-      </w:r>
-      <w:r>
-        <w:t>”</w:t>
-      </w:r>
-      <w:r>
-        <w:t xml:space="preserve"> centra y justifica el contenido en función al </w:t>
-      </w:r>
-      <w:r>
-        <w:t>contenedor que lo contiene.</w:t>
+        <w:t xml:space="preserve">. </w:t>
+      </w:r>
+      <w:r>
+        <w:t>Tenemos atributos como</w:t>
+      </w:r>
+      <w:r>
+        <w:t>:</w:t>
+      </w:r>
+    </w:p>
+    <w:p>
+      <w:pPr>
+        <w:pStyle w:val="Prrafodelista"/>
+        <w:numPr>
+          <w:ilvl w:val="1"/>
+          <w:numId w:val="2"/>
+        </w:numPr>
+      </w:pPr>
+      <w:r>
+        <w:rPr>
+          <w:i/>
+          <w:iCs/>
+        </w:rPr>
+        <w:t>data-bs-toggle</w:t>
+      </w:r>
+      <w:r>
+        <w:t>: I</w:t>
+      </w:r>
+      <w:r>
+        <w:t xml:space="preserve">ndica que se </w:t>
+      </w:r>
+      <w:r>
+        <w:t xml:space="preserve">comportara como un modal al </w:t>
+      </w:r>
+      <w:r>
+        <w:t xml:space="preserve">hacer </w:t>
+      </w:r>
+      <w:r>
+        <w:t>clic</w:t>
+      </w:r>
+      <w:r>
+        <w:t>.</w:t>
+      </w:r>
+    </w:p>
+    <w:p>
+      <w:pPr>
+        <w:pStyle w:val="Prrafodelista"/>
+        <w:numPr>
+          <w:ilvl w:val="1"/>
+          <w:numId w:val="2"/>
+        </w:numPr>
+      </w:pPr>
+      <w:r>
+        <w:rPr>
+          <w:i/>
+          <w:iCs/>
+        </w:rPr>
+        <w:t>data-bs-target</w:t>
+      </w:r>
+      <w:r>
+        <w:t xml:space="preserve">: </w:t>
+      </w:r>
+      <w:r>
+        <w:t xml:space="preserve">Identifica el objetivo de lo que aparecerá, </w:t>
+      </w:r>
+      <w:r>
+        <w:t xml:space="preserve">mediante la </w:t>
+      </w:r>
+      <w:r>
+        <w:rPr>
+          <w:b/>
+          <w:bCs/>
+          <w:i/>
+          <w:iCs/>
+        </w:rPr>
+        <w:t>id.</w:t>
+      </w:r>
+    </w:p>
+    <w:p>
+      <w:pPr>
+        <w:pStyle w:val="Prrafodelista"/>
+        <w:numPr>
+          <w:ilvl w:val="1"/>
+          <w:numId w:val="2"/>
+        </w:numPr>
+      </w:pPr>
+      <w:r>
+        <w:rPr>
+          <w:i/>
+          <w:iCs/>
+        </w:rPr>
+        <w:lastRenderedPageBreak/>
+        <w:t>data-bs-backdrop</w:t>
+      </w:r>
+      <w:r>
+        <w:rPr>
+          <w:i/>
+          <w:iCs/>
+        </w:rPr>
+        <w:t>,</w:t>
+      </w:r>
+      <w:r>
+        <w:rPr>
+          <w:i/>
+          <w:iCs/>
+        </w:rPr>
+        <w:t xml:space="preserve"> data-bs-keyboard</w:t>
+      </w:r>
+      <w:r>
+        <w:rPr>
+          <w:i/>
+          <w:iCs/>
+        </w:rPr>
+        <w:t xml:space="preserve">, </w:t>
+      </w:r>
+      <w:r>
+        <w:rPr>
+          <w:i/>
+          <w:iCs/>
+        </w:rPr>
+        <w:t>tabindex</w:t>
+      </w:r>
+      <w:r>
+        <w:rPr>
+          <w:i/>
+          <w:iCs/>
+        </w:rPr>
+        <w:t>,</w:t>
+      </w:r>
+      <w:r>
+        <w:rPr>
+          <w:i/>
+          <w:iCs/>
+        </w:rPr>
+        <w:t xml:space="preserve"> aria-labelledby</w:t>
+      </w:r>
+      <w:r>
+        <w:rPr>
+          <w:i/>
+          <w:iCs/>
+        </w:rPr>
+        <w:t>,</w:t>
+      </w:r>
+      <w:r>
+        <w:rPr>
+          <w:i/>
+          <w:iCs/>
+        </w:rPr>
+        <w:t xml:space="preserve"> aria-hidden</w:t>
+      </w:r>
+      <w:r>
+        <w:t xml:space="preserve">: </w:t>
+      </w:r>
+      <w:r>
+        <w:t>establecen como se comportara el modal</w:t>
+      </w:r>
+      <w:r>
+        <w:t xml:space="preserve"> al aparecer.</w:t>
+      </w:r>
+    </w:p>
+    <w:p>
+      <w:pPr>
+        <w:pStyle w:val="Prrafodelista"/>
+        <w:numPr>
+          <w:ilvl w:val="1"/>
+          <w:numId w:val="2"/>
+        </w:numPr>
+      </w:pPr>
+      <w:r>
+        <w:rPr>
+          <w:i/>
+          <w:iCs/>
+        </w:rPr>
+        <w:t>modal-dialog</w:t>
+      </w:r>
+      <w:r>
+        <w:rPr>
+          <w:i/>
+          <w:iCs/>
+        </w:rPr>
+        <w:t xml:space="preserve">, </w:t>
+      </w:r>
+      <w:r>
+        <w:rPr>
+          <w:i/>
+          <w:iCs/>
+        </w:rPr>
+        <w:t>modal-dialog-centered</w:t>
+      </w:r>
+      <w:r>
+        <w:t>: Indican el tipo de modal y cent</w:t>
+      </w:r>
+      <w:r>
+        <w:t>r</w:t>
+      </w:r>
+      <w:r>
+        <w:t xml:space="preserve">a los elementos dentro de </w:t>
+      </w:r>
+      <w:r>
+        <w:t>él</w:t>
+      </w:r>
+      <w:r>
+        <w:t>.</w:t>
+      </w:r>
+    </w:p>
+    <w:p>
+      <w:pPr>
+        <w:pStyle w:val="Prrafodelista"/>
+        <w:numPr>
+          <w:ilvl w:val="1"/>
+          <w:numId w:val="2"/>
+        </w:numPr>
+      </w:pPr>
+      <w:r>
+        <w:rPr>
+          <w:i/>
+          <w:iCs/>
+        </w:rPr>
+        <w:t>modal-content</w:t>
+      </w:r>
+      <w:r>
+        <w:rPr>
+          <w:i/>
+          <w:iCs/>
+        </w:rPr>
+        <w:t>:</w:t>
+      </w:r>
+      <w:r>
+        <w:t xml:space="preserve"> Indica que empieza el contenido del </w:t>
+      </w:r>
+      <w:r>
+        <w:t>modal.</w:t>
+      </w:r>
+    </w:p>
+    <w:p>
+      <w:pPr>
+        <w:pStyle w:val="Prrafodelista"/>
+        <w:numPr>
+          <w:ilvl w:val="1"/>
+          <w:numId w:val="2"/>
+        </w:numPr>
+      </w:pPr>
+      <w:r>
+        <w:rPr>
+          <w:i/>
+          <w:iCs/>
+        </w:rPr>
+        <w:t>modal-header</w:t>
+      </w:r>
+      <w:r>
+        <w:rPr>
+          <w:i/>
+          <w:iCs/>
+        </w:rPr>
+        <w:t xml:space="preserve">, </w:t>
+      </w:r>
+      <w:r>
+        <w:rPr>
+          <w:i/>
+          <w:iCs/>
+        </w:rPr>
+        <w:t>modal-title fs-5</w:t>
+      </w:r>
+      <w:r>
+        <w:rPr>
+          <w:i/>
+          <w:iCs/>
+        </w:rPr>
+        <w:t>:</w:t>
+      </w:r>
+      <w:r>
+        <w:t xml:space="preserve"> indica y formatea el header del modal</w:t>
+      </w:r>
+      <w:r>
+        <w:t>.</w:t>
+      </w:r>
+    </w:p>
+    <w:p>
+      <w:pPr>
+        <w:pStyle w:val="Prrafodelista"/>
+        <w:numPr>
+          <w:ilvl w:val="1"/>
+          <w:numId w:val="2"/>
+        </w:numPr>
+      </w:pPr>
+      <w:r>
+        <w:rPr>
+          <w:i/>
+          <w:iCs/>
+        </w:rPr>
+        <w:t>type="button" class="btn-close" data-bs-dismiss="modal" aria-label="Close"</w:t>
+      </w:r>
+      <w:r>
+        <w:rPr>
+          <w:i/>
+          <w:iCs/>
+        </w:rPr>
+        <w:t>:</w:t>
+      </w:r>
+      <w:r>
+        <w:t xml:space="preserve"> Indica a Bootstrap que es un </w:t>
+      </w:r>
+      <w:r>
+        <w:t>botón, que es de cerrar, que es lo que tiene que cerrar.</w:t>
+      </w:r>
+      <w:r>
+        <w:t xml:space="preserve"> Es el aspa ce cerrar de toda la vida.</w:t>
+      </w:r>
+    </w:p>
+    <w:p>
+      <w:pPr>
+        <w:pStyle w:val="Prrafodelista"/>
+        <w:numPr>
+          <w:ilvl w:val="1"/>
+          <w:numId w:val="2"/>
+        </w:numPr>
+      </w:pPr>
+      <w:r>
+        <w:rPr>
+          <w:i/>
+          <w:iCs/>
+        </w:rPr>
+        <w:t>modal-body</w:t>
+      </w:r>
+      <w:r>
+        <w:rPr>
+          <w:i/>
+          <w:iCs/>
+        </w:rPr>
+        <w:t>:</w:t>
+      </w:r>
+      <w:r>
+        <w:t xml:space="preserve"> In</w:t>
+      </w:r>
+      <w:r>
+        <w:t>dica que es el contenido del body del modal para maquetarlo.</w:t>
+      </w:r>
+    </w:p>
+    <w:p>
+      <w:pPr>
+        <w:pStyle w:val="Prrafodelista"/>
+        <w:numPr>
+          <w:ilvl w:val="1"/>
+          <w:numId w:val="2"/>
+        </w:numPr>
+      </w:pPr>
+      <w:r>
+        <w:rPr>
+          <w:i/>
+          <w:iCs/>
+        </w:rPr>
+        <w:t>modal-footer</w:t>
+      </w:r>
+      <w:r>
+        <w:rPr>
+          <w:i/>
+          <w:iCs/>
+        </w:rPr>
+        <w:t>:</w:t>
+      </w:r>
+      <w:r>
+        <w:t xml:space="preserve"> Es el contenido del footer del modal.</w:t>
+      </w:r>
+    </w:p>
+    <w:p>
+      <w:pPr>
+        <w:pStyle w:val="Prrafodelista"/>
+        <w:numPr>
+          <w:ilvl w:val="1"/>
+          <w:numId w:val="2"/>
+        </w:numPr>
+      </w:pPr>
+      <w:r>
+        <w:rPr>
+          <w:i/>
+          <w:iCs/>
+        </w:rPr>
+        <w:t>type="button"</w:t>
+      </w:r>
+      <w:r>
+        <w:t xml:space="preserve">: </w:t>
+      </w:r>
+      <w:r>
+        <w:t>N</w:t>
+      </w:r>
+      <w:r>
+        <w:t>os muestra el tipo de botón de bootstrap</w:t>
+      </w:r>
+    </w:p>
+    <w:p>
+      <w:pPr>
+        <w:pStyle w:val="Prrafodelista"/>
+        <w:numPr>
+          <w:ilvl w:val="1"/>
+          <w:numId w:val="2"/>
+        </w:numPr>
+      </w:pPr>
+      <w:r>
+        <w:rPr>
+          <w:i/>
+          <w:iCs/>
+        </w:rPr>
+        <w:t>class="btn btn-secondary"</w:t>
+      </w:r>
+      <w:r>
+        <w:t>: Da estilos y color al botón según la gama de colores de Bootstrap.</w:t>
+      </w:r>
+    </w:p>
+    <w:p>
+      <w:pPr>
+        <w:pStyle w:val="Prrafodelista"/>
+        <w:numPr>
+          <w:ilvl w:val="1"/>
+          <w:numId w:val="2"/>
+        </w:numPr>
+      </w:pPr>
+      <w:r>
+        <w:rPr>
+          <w:i/>
+          <w:iCs/>
+        </w:rPr>
+        <w:t>data-bs-dismiss="modal"</w:t>
+      </w:r>
+      <w:r>
+        <w:t>: Indica lo que tiene que desactivar, en este caso el modal.</w:t>
+      </w:r>
+    </w:p>
+    <w:p>
+      <w:r>
+        <w:t>Usamos varios, pero son recurrentes, solo cambia el contenido del modal</w:t>
+      </w:r>
+      <w:r>
+        <w:t xml:space="preserve"> según el jefe que corresponda.</w:t>
+      </w:r>
+    </w:p>
+    <w:p/>
+    <w:p>
+      <w:pPr>
+        <w:pStyle w:val="Ttulo4"/>
+        <w:numPr>
+          <w:ilvl w:val="0"/>
+          <w:numId w:val="2"/>
+        </w:numPr>
+      </w:pPr>
+      <w:r>
+        <w:t>pagina contacto.html</w:t>
+      </w:r>
+    </w:p>
+    <w:p>
+      <w:r>
+        <w:t>Como siempre en el head tenemos las hojas de estilos y elementos comunes</w:t>
+      </w:r>
+      <w:r>
+        <w:t xml:space="preserve"> y en el </w:t>
+      </w:r>
+      <w:r>
+        <w:t xml:space="preserve">final el </w:t>
+      </w:r>
+      <w:r>
+        <w:t>JavaScript</w:t>
+      </w:r>
+      <w:r>
+        <w:t xml:space="preserve"> de Bootstrap.</w:t>
+      </w:r>
+    </w:p>
+    <w:p/>
+    <w:p>
+      <w:r>
+        <w:t xml:space="preserve">En esta pagina usamos un nuevo elemento de Bootstrap </w:t>
+      </w:r>
+      <w:r>
+        <w:t>para realizar el formulario. Al igual que el resto se le da formato mediante las clases</w:t>
+      </w:r>
+      <w:r>
+        <w:t xml:space="preserve">. Tambien incluimos algunas </w:t>
+      </w:r>
+      <w:r>
+        <w:t>validaciones</w:t>
+      </w:r>
+      <w:r>
+        <w:t xml:space="preserve">. </w:t>
+      </w:r>
+    </w:p>
+    <w:p>
+      <w:r>
+        <w:t xml:space="preserve">Para completar el contacto adjuntamos un </w:t>
+      </w:r>
+      <w:r>
+        <w:rPr>
+          <w:b/>
+          <w:bCs/>
+          <w:i/>
+          <w:iCs/>
+        </w:rPr>
+        <w:t>iframe</w:t>
+      </w:r>
+      <w:r>
+        <w:t xml:space="preserve"> con la ubicación del colegio.</w:t>
+      </w:r>
+    </w:p>
+    <w:p/>
+    <w:p/>
+    <w:p/>
+    <w:p/>
+    <w:p/>
+    <w:p>
+      <w:pPr>
+        <w:pStyle w:val="Ttulo4"/>
+        <w:numPr>
+          <w:ilvl w:val="0"/>
+          <w:numId w:val="2"/>
+        </w:numPr>
+      </w:pPr>
+      <w:r>
+        <w:t>conclusion</w:t>
+      </w:r>
+    </w:p>
+    <w:p>
+      <w:r>
+        <w:t>Como conclusión, ha sido muy intere</w:t>
+      </w:r>
+      <w:r>
+        <w:t>sante el aprender como maquetar con Bootstrap. Es una herramienta muy p</w:t>
+      </w:r>
+      <w:r>
+        <w:t>ractica sobre todo para hacer que la pagina sea responsive.</w:t>
+      </w:r>
+    </w:p>
+    <w:p>
+      <w:r>
+        <w:t xml:space="preserve"> </w:t>
       </w:r>
     </w:p>
     <w:p/>
@@ -2546,19 +3438,105 @@
     </w:lvl>
   </w:abstractNum>
   <w:abstractNum w:abstractNumId="3" w15:restartNumberingAfterBreak="0">
+    <w:nsid w:val="24BF5DFC"/>
+    <w:multiLevelType w:val="hybridMultilevel"/>
+    <w:tmpl w:val="A880EA9A"/>
+    <w:lvl w:ilvl="0" w:tplc="0C0A000F">
+      <w:start w:val="1"/>
+      <w:numFmt w:val="decimal"/>
+      <w:lvlText w:val="%1."/>
+      <w:lvlJc w:val="left"/>
+      <w:pPr>
+        <w:ind w:left="1080" w:hanging="360"/>
+      </w:pPr>
+    </w:lvl>
+    <w:lvl w:ilvl="1" w:tplc="0C0A0019" w:tentative="1">
+      <w:start w:val="1"/>
+      <w:numFmt w:val="lowerLetter"/>
+      <w:lvlText w:val="%2."/>
+      <w:lvlJc w:val="left"/>
+      <w:pPr>
+        <w:ind w:left="1800" w:hanging="360"/>
+      </w:pPr>
+    </w:lvl>
+    <w:lvl w:ilvl="2" w:tplc="0C0A001B" w:tentative="1">
+      <w:start w:val="1"/>
+      <w:numFmt w:val="lowerRoman"/>
+      <w:lvlText w:val="%3."/>
+      <w:lvlJc w:val="right"/>
+      <w:pPr>
+        <w:ind w:left="2520" w:hanging="180"/>
+      </w:pPr>
+    </w:lvl>
+    <w:lvl w:ilvl="3" w:tplc="0C0A000F" w:tentative="1">
+      <w:start w:val="1"/>
+      <w:numFmt w:val="decimal"/>
+      <w:lvlText w:val="%4."/>
+      <w:lvlJc w:val="left"/>
+      <w:pPr>
+        <w:ind w:left="3240" w:hanging="360"/>
+      </w:pPr>
+    </w:lvl>
+    <w:lvl w:ilvl="4" w:tplc="0C0A0019" w:tentative="1">
+      <w:start w:val="1"/>
+      <w:numFmt w:val="lowerLetter"/>
+      <w:lvlText w:val="%5."/>
+      <w:lvlJc w:val="left"/>
+      <w:pPr>
+        <w:ind w:left="3960" w:hanging="360"/>
+      </w:pPr>
+    </w:lvl>
+    <w:lvl w:ilvl="5" w:tplc="0C0A001B" w:tentative="1">
+      <w:start w:val="1"/>
+      <w:numFmt w:val="lowerRoman"/>
+      <w:lvlText w:val="%6."/>
+      <w:lvlJc w:val="right"/>
+      <w:pPr>
+        <w:ind w:left="4680" w:hanging="180"/>
+      </w:pPr>
+    </w:lvl>
+    <w:lvl w:ilvl="6" w:tplc="0C0A000F" w:tentative="1">
+      <w:start w:val="1"/>
+      <w:numFmt w:val="decimal"/>
+      <w:lvlText w:val="%7."/>
+      <w:lvlJc w:val="left"/>
+      <w:pPr>
+        <w:ind w:left="5400" w:hanging="360"/>
+      </w:pPr>
+    </w:lvl>
+    <w:lvl w:ilvl="7" w:tplc="0C0A0019" w:tentative="1">
+      <w:start w:val="1"/>
+      <w:numFmt w:val="lowerLetter"/>
+      <w:lvlText w:val="%8."/>
+      <w:lvlJc w:val="left"/>
+      <w:pPr>
+        <w:ind w:left="6120" w:hanging="360"/>
+      </w:pPr>
+    </w:lvl>
+    <w:lvl w:ilvl="8" w:tplc="0C0A001B" w:tentative="1">
+      <w:start w:val="1"/>
+      <w:numFmt w:val="lowerRoman"/>
+      <w:lvlText w:val="%9."/>
+      <w:lvlJc w:val="right"/>
+      <w:pPr>
+        <w:ind w:left="6840" w:hanging="180"/>
+      </w:pPr>
+    </w:lvl>
+  </w:abstractNum>
+  <w:abstractNum w:abstractNumId="4" w15:restartNumberingAfterBreak="0">
     <w:nsid w:val="50FD4256"/>
     <w:multiLevelType w:val="hybridMultilevel"/>
-    <w:tmpl w:val="FC8068AC"/>
-    <w:lvl w:ilvl="0" w:tplc="0C0A0001">
-      <w:start w:val="1"/>
-      <w:numFmt w:val="bullet"/>
-      <w:lvlText w:val=""/>
+    <w:tmpl w:val="6AB4FBE2"/>
+    <w:lvl w:ilvl="0" w:tplc="0C0A000F">
+      <w:start w:val="1"/>
+      <w:numFmt w:val="decimal"/>
+      <w:lvlText w:val="%1."/>
       <w:lvlJc w:val="left"/>
       <w:pPr>
         <w:ind w:left="720" w:hanging="360"/>
       </w:pPr>
       <w:rPr>
-        <w:rFonts w:ascii="Symbol" w:hAnsi="Symbol" w:hint="default"/>
+        <w:rFonts w:hint="default"/>
       </w:rPr>
     </w:lvl>
     <w:lvl w:ilvl="1" w:tplc="0C0A0019">
@@ -2637,7 +3615,7 @@
       </w:pPr>
     </w:lvl>
   </w:abstractNum>
-  <w:abstractNum w:abstractNumId="4" w15:restartNumberingAfterBreak="0">
+  <w:abstractNum w:abstractNumId="5" w15:restartNumberingAfterBreak="0">
     <w:nsid w:val="51502F69"/>
     <w:multiLevelType w:val="hybridMultilevel"/>
     <w:tmpl w:val="E358407E"/>
@@ -2723,7 +3701,7 @@
       </w:pPr>
     </w:lvl>
   </w:abstractNum>
-  <w:abstractNum w:abstractNumId="5" w15:restartNumberingAfterBreak="0">
+  <w:abstractNum w:abstractNumId="6" w15:restartNumberingAfterBreak="0">
     <w:nsid w:val="6421022B"/>
     <w:multiLevelType w:val="hybridMultilevel"/>
     <w:tmpl w:val="9C062E66"/>
@@ -2809,7 +3787,7 @@
       </w:pPr>
     </w:lvl>
   </w:abstractNum>
-  <w:abstractNum w:abstractNumId="6" w15:restartNumberingAfterBreak="0">
+  <w:abstractNum w:abstractNumId="7" w15:restartNumberingAfterBreak="0">
     <w:nsid w:val="6C7F08BC"/>
     <w:multiLevelType w:val="hybridMultilevel"/>
     <w:tmpl w:val="8416C962"/>
@@ -2922,7 +3900,7 @@
       </w:rPr>
     </w:lvl>
   </w:abstractNum>
-  <w:abstractNum w:abstractNumId="7" w15:restartNumberingAfterBreak="0">
+  <w:abstractNum w:abstractNumId="8" w15:restartNumberingAfterBreak="0">
     <w:nsid w:val="7A7233C2"/>
     <w:multiLevelType w:val="hybridMultilevel"/>
     <w:tmpl w:val="BE0A37BC"/>
@@ -3036,16 +4014,16 @@
     </w:lvl>
   </w:abstractNum>
   <w:num w:numId="1" w16cid:durableId="537091587">
+    <w:abstractNumId w:val="5"/>
+  </w:num>
+  <w:num w:numId="2" w16cid:durableId="1682271230">
     <w:abstractNumId w:val="4"/>
   </w:num>
-  <w:num w:numId="2" w16cid:durableId="1682271230">
-    <w:abstractNumId w:val="3"/>
-  </w:num>
   <w:num w:numId="3" w16cid:durableId="1083458049">
-    <w:abstractNumId w:val="6"/>
+    <w:abstractNumId w:val="7"/>
   </w:num>
   <w:num w:numId="4" w16cid:durableId="1399522042">
-    <w:abstractNumId w:val="5"/>
+    <w:abstractNumId w:val="6"/>
   </w:num>
   <w:num w:numId="5" w16cid:durableId="288705681">
     <w:abstractNumId w:val="1"/>
@@ -3057,7 +4035,10 @@
     <w:abstractNumId w:val="0"/>
   </w:num>
   <w:num w:numId="8" w16cid:durableId="1308196338">
-    <w:abstractNumId w:val="7"/>
+    <w:abstractNumId w:val="8"/>
+  </w:num>
+  <w:num w:numId="9" w16cid:durableId="1636373118">
+    <w:abstractNumId w:val="3"/>
   </w:num>
 </w:numbering>
 </file>
@@ -3966,19 +4947,17 @@
     <w:pitch w:val="fixed"/>
     <w:sig w:usb0="800002BF" w:usb1="38CF7CFA" w:usb2="00000016" w:usb3="00000000" w:csb0="00040001" w:csb1="00000000"/>
   </w:font>
-  <w:font w:name="Calibri">
-    <w:panose1 w:val="020F0502020204030204"/>
+  <w:font w:name="Aptos">
     <w:charset w:val="00"/>
     <w:family w:val="swiss"/>
     <w:pitch w:val="variable"/>
-    <w:sig w:usb0="E4002EFF" w:usb1="C000247B" w:usb2="00000009" w:usb3="00000000" w:csb0="000001FF" w:csb1="00000000"/>
+    <w:sig w:usb0="20000287" w:usb1="00000003" w:usb2="00000000" w:usb3="00000000" w:csb0="0000019F" w:csb1="00000000"/>
   </w:font>
-  <w:font w:name="Calibri Light">
-    <w:panose1 w:val="020F0302020204030204"/>
+  <w:font w:name="Aptos Display">
     <w:charset w:val="00"/>
     <w:family w:val="swiss"/>
     <w:pitch w:val="variable"/>
-    <w:sig w:usb0="E4002EFF" w:usb1="C000247B" w:usb2="00000009" w:usb3="00000000" w:csb0="000001FF" w:csb1="00000000"/>
+    <w:sig w:usb0="20000287" w:usb1="00000003" w:usb2="00000000" w:usb3="00000000" w:csb0="0000019F" w:csb1="00000000"/>
   </w:font>
 </w:fonts>
 </file>
@@ -4001,6 +4980,7 @@
   <w:rsids>
     <w:rsidRoot w:val="003244C0"/>
     <w:rsid w:val="003244C0"/>
+    <w:rsid w:val="00DD284D"/>
   </w:rsids>
   <m:mathPr>
     <m:mathFont m:val="Cambria Math"/>
@@ -4454,21 +5434,6 @@
   <w:style w:type="paragraph" w:customStyle="1" w:styleId="1AD66B7327C845E596A8825070994C13">
     <w:name w:val="1AD66B7327C845E596A8825070994C13"/>
   </w:style>
-  <w:style w:type="paragraph" w:customStyle="1" w:styleId="624056F4A9CB4B8F8478EF8825E1C03A">
-    <w:name w:val="624056F4A9CB4B8F8478EF8825E1C03A"/>
-  </w:style>
-  <w:style w:type="paragraph" w:customStyle="1" w:styleId="CBB2AE9A8C1D45B89FFA30D3CDDC5DE7">
-    <w:name w:val="CBB2AE9A8C1D45B89FFA30D3CDDC5DE7"/>
-  </w:style>
-  <w:style w:type="paragraph" w:customStyle="1" w:styleId="70859685B89B425B8BA3383603C24C8E">
-    <w:name w:val="70859685B89B425B8BA3383603C24C8E"/>
-  </w:style>
-  <w:style w:type="paragraph" w:customStyle="1" w:styleId="7813C63A124D409286B2697E87FD5108">
-    <w:name w:val="7813C63A124D409286B2697E87FD5108"/>
-  </w:style>
-  <w:style w:type="paragraph" w:customStyle="1" w:styleId="595770206BC14672B202FB08D0E19D52">
-    <w:name w:val="595770206BC14672B202FB08D0E19D52"/>
-  </w:style>
 </w:styles>
 </file>
 

</xml_diff>